<commit_message>
Build site at 2024-04-17 13:28:43 UTC
</commit_message>
<xml_diff>
--- a/assets/disciplinas/LOQ4037.docx
+++ b/assets/disciplinas/LOQ4037.docx
@@ -44,7 +44,7 @@
         <w:br/>
       </w:r>
       <w:r>
-        <w:t>Curso (semestre ideal): EQN (4)</w:t>
+        <w:t>Curso (semestre ideal): EQD (3), EQN (4)</w:t>
       </w:r>
     </w:p>
     <w:p>
@@ -210,11 +210,11 @@
         <w:pStyle w:val="ListBullet"/>
       </w:pPr>
       <w:r>
-        <w:t>LOQ4097 -  Fundamentos de Química para Engenharia I (Requisito fraco)</w:t>
+        <w:t>LOQ4098 -  Fundamentos de Química para Engenharia II (Requisito fraco)</w:t>
         <w:br/>
       </w:r>
       <w:r>
-        <w:t>LOQ4098 -  Fundamentos de Química para Engenharia II (Requisito fraco)</w:t>
+        <w:t>LOQ4097 -  Fundamentos de Química para Engenharia I (Requisito fraco)</w:t>
         <w:br/>
       </w:r>
     </w:p>

</xml_diff>